<commit_message>
Funcionamiento del tipo de vehiculo
</commit_message>
<xml_diff>
--- a/placas/Informacion de la placa de un auto.docx
+++ b/placas/Informacion de la placa de un auto.docx
@@ -1,50 +1,51 @@
 
 <file path=word/document.xml><?xml version="1.0" encoding="utf-8"?>
-<w:document xmlns:wpc="http://schemas.microsoft.com/office/word/2010/wordprocessingCanvas" xmlns:mc="http://schemas.openxmlformats.org/markup-compatibility/2006" xmlns:o="urn:schemas-microsoft-com:office:office" xmlns:r="http://schemas.openxmlformats.org/officeDocument/2006/relationships" xmlns:m="http://schemas.openxmlformats.org/officeDocument/2006/math" xmlns:v="urn:schemas-microsoft-com:vml" xmlns:wp14="http://schemas.microsoft.com/office/word/2010/wordprocessingDrawing" xmlns:wp="http://schemas.openxmlformats.org/drawingml/2006/wordprocessingDrawing" xmlns:w10="urn:schemas-microsoft-com:office:word" xmlns:w="http://schemas.openxmlformats.org/wordprocessingml/2006/main" xmlns:w14="http://schemas.microsoft.com/office/word/2010/wordml" xmlns:w15="http://schemas.microsoft.com/office/word/2012/wordml" xmlns:wpg="http://schemas.microsoft.com/office/word/2010/wordprocessingGroup" xmlns:wpi="http://schemas.microsoft.com/office/word/2010/wordprocessingInk" xmlns:wne="http://schemas.microsoft.com/office/word/2006/wordml" xmlns:wps="http://schemas.microsoft.com/office/word/2010/wordprocessingShape" xmlns:a="http://schemas.openxmlformats.org/drawingml/2006/main" xmlns:pic="http://schemas.openxmlformats.org/drawingml/2006/picture" xmlns:a14="http://schemas.microsoft.com/office/drawing/2010/main" mc:Ignorable="w14 w15 wp14">
+<w:document xmlns:wpc="http://schemas.microsoft.com/office/word/2010/wordprocessingCanvas" xmlns:cx="http://schemas.microsoft.com/office/drawing/2014/chartex" xmlns:cx1="http://schemas.microsoft.com/office/drawing/2015/9/8/chartex" xmlns:cx2="http://schemas.microsoft.com/office/drawing/2015/10/21/chartex" xmlns:cx3="http://schemas.microsoft.com/office/drawing/2016/5/9/chartex" xmlns:cx4="http://schemas.microsoft.com/office/drawing/2016/5/10/chartex" xmlns:cx5="http://schemas.microsoft.com/office/drawing/2016/5/11/chartex" xmlns:cx6="http://schemas.microsoft.com/office/drawing/2016/5/12/chartex" xmlns:cx7="http://schemas.microsoft.com/office/drawing/2016/5/13/chartex" xmlns:cx8="http://schemas.microsoft.com/office/drawing/2016/5/14/chartex" xmlns:mc="http://schemas.openxmlformats.org/markup-compatibility/2006" xmlns:aink="http://schemas.microsoft.com/office/drawing/2016/ink" xmlns:am3d="http://schemas.microsoft.com/office/drawing/2017/model3d" xmlns:o="urn:schemas-microsoft-com:office:office" xmlns:oel="http://schemas.microsoft.com/office/2019/extlst" xmlns:r="http://schemas.openxmlformats.org/officeDocument/2006/relationships" xmlns:m="http://schemas.openxmlformats.org/officeDocument/2006/math" xmlns:v="urn:schemas-microsoft-com:vml" xmlns:wp14="http://schemas.microsoft.com/office/word/2010/wordprocessingDrawing" xmlns:wp="http://schemas.openxmlformats.org/drawingml/2006/wordprocessingDrawing" xmlns:w10="urn:schemas-microsoft-com:office:word" xmlns:w="http://schemas.openxmlformats.org/wordprocessingml/2006/main" xmlns:w14="http://schemas.microsoft.com/office/word/2010/wordml" xmlns:w15="http://schemas.microsoft.com/office/word/2012/wordml" xmlns:w16cex="http://schemas.microsoft.com/office/word/2018/wordml/cex" xmlns:w16cid="http://schemas.microsoft.com/office/word/2016/wordml/cid" xmlns:w16="http://schemas.microsoft.com/office/word/2018/wordml" xmlns:w16sdtdh="http://schemas.microsoft.com/office/word/2020/wordml/sdtdatahash" xmlns:w16se="http://schemas.microsoft.com/office/word/2015/wordml/symex" xmlns:wpg="http://schemas.microsoft.com/office/word/2010/wordprocessingGroup" xmlns:wpi="http://schemas.microsoft.com/office/word/2010/wordprocessingInk" xmlns:wne="http://schemas.microsoft.com/office/word/2006/wordml" xmlns:wps="http://schemas.microsoft.com/office/word/2010/wordprocessingShape" mc:Ignorable="w14 w15 w16se w16cid w16 w16cex w16sdtdh wp14">
   <w:body>
     <w:p>
       <w:pPr>
-        <w:pStyle w:val="Normal"/>
-        <w:jc w:val="center"/>
-        <w:rPr>
-          <w:b w:val="1"/>
-          <w:bCs w:val="1"/>
-        </w:rPr>
-      </w:pPr>
-      <w:r>
-        <w:rPr>
-          <w:b w:val="1"/>
-          <w:bCs w:val="1"/>
+        <w:jc w:val="center"/>
+        <w:rPr>
+          <w:b/>
+          <w:bCs/>
+        </w:rPr>
+      </w:pPr>
+      <w:r>
+        <w:rPr>
+          <w:b/>
+          <w:bCs/>
         </w:rPr>
         <w:t>FUNCIONAMIENTO DE LA PLACA DE UN AUTO</w:t>
       </w:r>
     </w:p>
     <w:p>
       <w:pPr>
-        <w:pStyle w:val="Normal"/>
-        <w:jc w:val="center"/>
-      </w:pPr>
-      <w:r>
+        <w:jc w:val="center"/>
+      </w:pPr>
+      <w:r>
+        <w:rPr>
+          <w:noProof/>
+        </w:rPr>
         <w:drawing>
-          <wp:inline wp14:editId="0DD35821" wp14:anchorId="0378D695">
+          <wp:inline distT="0" distB="0" distL="0" distR="0" wp14:anchorId="0378D695" wp14:editId="0DD35821">
             <wp:extent cx="4572000" cy="1781175"/>
             <wp:effectExtent l="0" t="0" r="0" b="0"/>
-            <wp:docPr id="340794428" name="" title=""/>
+            <wp:docPr id="340794428" name="Imagen 340794428"/>
             <wp:cNvGraphicFramePr>
-              <a:graphicFrameLocks noChangeAspect="1"/>
+              <a:graphicFrameLocks xmlns:a="http://schemas.openxmlformats.org/drawingml/2006/main" noChangeAspect="1"/>
             </wp:cNvGraphicFramePr>
-            <a:graphic>
+            <a:graphic xmlns:a="http://schemas.openxmlformats.org/drawingml/2006/main">
               <a:graphicData uri="http://schemas.openxmlformats.org/drawingml/2006/picture">
-                <pic:pic>
+                <pic:pic xmlns:pic="http://schemas.openxmlformats.org/drawingml/2006/picture">
                   <pic:nvPicPr>
                     <pic:cNvPr id="0" name=""/>
                     <pic:cNvPicPr/>
                   </pic:nvPicPr>
                   <pic:blipFill>
-                    <a:blip r:embed="R8633a3e0066f448a">
+                    <a:blip r:embed="rId4" cstate="print">
                       <a:extLst>
-                        <a:ext xmlns:a="http://schemas.openxmlformats.org/drawingml/2006/main" uri="{28A0092B-C50C-407E-A947-70E740481C1C}">
-                          <a14:useLocalDpi val="0"/>
+                        <a:ext uri="{28A0092B-C50C-407E-A947-70E740481C1C}">
+                          <a14:useLocalDpi xmlns:a14="http://schemas.microsoft.com/office/drawing/2010/main" val="0"/>
                         </a:ext>
                       </a:extLst>
                     </a:blip>
@@ -70,30 +71,32 @@
     </w:p>
     <w:p>
       <w:pPr>
-        <w:pStyle w:val="Normal"/>
-        <w:jc w:val="center"/>
-      </w:pPr>
-      <w:r>
+        <w:jc w:val="center"/>
+      </w:pPr>
+      <w:r>
+        <w:rPr>
+          <w:noProof/>
+        </w:rPr>
         <w:drawing>
-          <wp:inline wp14:editId="1173CF8B" wp14:anchorId="1E46C5EE">
+          <wp:inline distT="0" distB="0" distL="0" distR="0" wp14:anchorId="1E46C5EE" wp14:editId="1173CF8B">
             <wp:extent cx="4572000" cy="2066925"/>
             <wp:effectExtent l="0" t="0" r="0" b="0"/>
-            <wp:docPr id="1516398521" name="" title=""/>
+            <wp:docPr id="1516398521" name="Imagen 1516398521"/>
             <wp:cNvGraphicFramePr>
-              <a:graphicFrameLocks noChangeAspect="1"/>
+              <a:graphicFrameLocks xmlns:a="http://schemas.openxmlformats.org/drawingml/2006/main" noChangeAspect="1"/>
             </wp:cNvGraphicFramePr>
-            <a:graphic>
+            <a:graphic xmlns:a="http://schemas.openxmlformats.org/drawingml/2006/main">
               <a:graphicData uri="http://schemas.openxmlformats.org/drawingml/2006/picture">
-                <pic:pic>
+                <pic:pic xmlns:pic="http://schemas.openxmlformats.org/drawingml/2006/picture">
                   <pic:nvPicPr>
                     <pic:cNvPr id="0" name=""/>
                     <pic:cNvPicPr/>
                   </pic:nvPicPr>
                   <pic:blipFill>
-                    <a:blip r:embed="R2e35c71923974026">
+                    <a:blip r:embed="rId5" cstate="print">
                       <a:extLst>
-                        <a:ext xmlns:a="http://schemas.openxmlformats.org/drawingml/2006/main" uri="{28A0092B-C50C-407E-A947-70E740481C1C}">
-                          <a14:useLocalDpi val="0"/>
+                        <a:ext uri="{28A0092B-C50C-407E-A947-70E740481C1C}">
+                          <a14:useLocalDpi xmlns:a14="http://schemas.microsoft.com/office/drawing/2010/main" val="0"/>
                         </a:ext>
                       </a:extLst>
                     </a:blip>
@@ -119,30 +122,32 @@
     </w:p>
     <w:p>
       <w:pPr>
-        <w:pStyle w:val="Normal"/>
-        <w:jc w:val="center"/>
-      </w:pPr>
-      <w:r>
+        <w:jc w:val="center"/>
+      </w:pPr>
+      <w:r>
+        <w:rPr>
+          <w:noProof/>
+        </w:rPr>
         <w:drawing>
-          <wp:inline wp14:editId="56291740" wp14:anchorId="5D4AA39F">
+          <wp:inline distT="0" distB="0" distL="0" distR="0" wp14:anchorId="5D4AA39F" wp14:editId="56291740">
             <wp:extent cx="4572000" cy="2886075"/>
             <wp:effectExtent l="0" t="0" r="0" b="0"/>
-            <wp:docPr id="32704946" name="" title=""/>
+            <wp:docPr id="32704946" name="Imagen 32704946"/>
             <wp:cNvGraphicFramePr>
-              <a:graphicFrameLocks noChangeAspect="1"/>
+              <a:graphicFrameLocks xmlns:a="http://schemas.openxmlformats.org/drawingml/2006/main" noChangeAspect="1"/>
             </wp:cNvGraphicFramePr>
-            <a:graphic>
+            <a:graphic xmlns:a="http://schemas.openxmlformats.org/drawingml/2006/main">
               <a:graphicData uri="http://schemas.openxmlformats.org/drawingml/2006/picture">
-                <pic:pic>
+                <pic:pic xmlns:pic="http://schemas.openxmlformats.org/drawingml/2006/picture">
                   <pic:nvPicPr>
                     <pic:cNvPr id="0" name=""/>
                     <pic:cNvPicPr/>
                   </pic:nvPicPr>
                   <pic:blipFill>
-                    <a:blip r:embed="R388940fd888a4448">
+                    <a:blip r:embed="rId6">
                       <a:extLst>
-                        <a:ext xmlns:a="http://schemas.openxmlformats.org/drawingml/2006/main" uri="{28A0092B-C50C-407E-A947-70E740481C1C}">
-                          <a14:useLocalDpi val="0"/>
+                        <a:ext uri="{28A0092B-C50C-407E-A947-70E740481C1C}">
+                          <a14:useLocalDpi xmlns:a14="http://schemas.microsoft.com/office/drawing/2010/main" val="0"/>
                         </a:ext>
                       </a:extLst>
                     </a:blip>
@@ -168,30 +173,33 @@
     </w:p>
     <w:p>
       <w:pPr>
-        <w:pStyle w:val="Normal"/>
-        <w:jc w:val="center"/>
-      </w:pPr>
-      <w:r>
+        <w:jc w:val="center"/>
+      </w:pPr>
+      <w:r>
+        <w:rPr>
+          <w:noProof/>
+        </w:rPr>
+        <w:lastRenderedPageBreak/>
         <w:drawing>
-          <wp:inline wp14:editId="169EF327" wp14:anchorId="6DB0C93A">
+          <wp:inline distT="0" distB="0" distL="0" distR="0" wp14:anchorId="6DB0C93A" wp14:editId="169EF327">
             <wp:extent cx="4572000" cy="2495550"/>
             <wp:effectExtent l="0" t="0" r="0" b="0"/>
-            <wp:docPr id="87344669" name="" title=""/>
+            <wp:docPr id="87344669" name="Imagen 87344669"/>
             <wp:cNvGraphicFramePr>
-              <a:graphicFrameLocks noChangeAspect="1"/>
+              <a:graphicFrameLocks xmlns:a="http://schemas.openxmlformats.org/drawingml/2006/main" noChangeAspect="1"/>
             </wp:cNvGraphicFramePr>
-            <a:graphic>
+            <a:graphic xmlns:a="http://schemas.openxmlformats.org/drawingml/2006/main">
               <a:graphicData uri="http://schemas.openxmlformats.org/drawingml/2006/picture">
-                <pic:pic>
+                <pic:pic xmlns:pic="http://schemas.openxmlformats.org/drawingml/2006/picture">
                   <pic:nvPicPr>
                     <pic:cNvPr id="0" name=""/>
                     <pic:cNvPicPr/>
                   </pic:nvPicPr>
                   <pic:blipFill>
-                    <a:blip r:embed="Rdeff7f36291d4021">
+                    <a:blip r:embed="rId7">
                       <a:extLst>
-                        <a:ext xmlns:a="http://schemas.openxmlformats.org/drawingml/2006/main" uri="{28A0092B-C50C-407E-A947-70E740481C1C}">
-                          <a14:useLocalDpi val="0"/>
+                        <a:ext uri="{28A0092B-C50C-407E-A947-70E740481C1C}">
+                          <a14:useLocalDpi xmlns:a14="http://schemas.microsoft.com/office/drawing/2010/main" val="0"/>
                         </a:ext>
                       </a:extLst>
                     </a:blip>
@@ -217,30 +225,32 @@
     </w:p>
     <w:p>
       <w:pPr>
-        <w:pStyle w:val="Normal"/>
-        <w:jc w:val="center"/>
-      </w:pPr>
-      <w:r>
+        <w:jc w:val="center"/>
+      </w:pPr>
+      <w:r>
+        <w:rPr>
+          <w:noProof/>
+        </w:rPr>
         <w:drawing>
-          <wp:inline wp14:editId="40707CC2" wp14:anchorId="1D897630">
+          <wp:inline distT="0" distB="0" distL="0" distR="0" wp14:anchorId="1D897630" wp14:editId="40707CC2">
             <wp:extent cx="4572000" cy="2628900"/>
             <wp:effectExtent l="0" t="0" r="0" b="0"/>
-            <wp:docPr id="1301114079" name="" title=""/>
+            <wp:docPr id="1301114079" name="Imagen 1301114079"/>
             <wp:cNvGraphicFramePr>
-              <a:graphicFrameLocks noChangeAspect="1"/>
+              <a:graphicFrameLocks xmlns:a="http://schemas.openxmlformats.org/drawingml/2006/main" noChangeAspect="1"/>
             </wp:cNvGraphicFramePr>
-            <a:graphic>
+            <a:graphic xmlns:a="http://schemas.openxmlformats.org/drawingml/2006/main">
               <a:graphicData uri="http://schemas.openxmlformats.org/drawingml/2006/picture">
-                <pic:pic>
+                <pic:pic xmlns:pic="http://schemas.openxmlformats.org/drawingml/2006/picture">
                   <pic:nvPicPr>
                     <pic:cNvPr id="0" name=""/>
                     <pic:cNvPicPr/>
                   </pic:nvPicPr>
                   <pic:blipFill>
-                    <a:blip r:embed="Rcd631d47944e4dac">
+                    <a:blip r:embed="rId8">
                       <a:extLst>
-                        <a:ext xmlns:a="http://schemas.openxmlformats.org/drawingml/2006/main" uri="{28A0092B-C50C-407E-A947-70E740481C1C}">
-                          <a14:useLocalDpi val="0"/>
+                        <a:ext uri="{28A0092B-C50C-407E-A947-70E740481C1C}">
+                          <a14:useLocalDpi xmlns:a14="http://schemas.microsoft.com/office/drawing/2010/main" val="0"/>
                         </a:ext>
                       </a:extLst>
                     </a:blip>
@@ -266,30 +276,32 @@
     </w:p>
     <w:p>
       <w:pPr>
-        <w:pStyle w:val="Normal"/>
-        <w:jc w:val="center"/>
-      </w:pPr>
-      <w:r>
+        <w:jc w:val="center"/>
+      </w:pPr>
+      <w:r>
+        <w:rPr>
+          <w:noProof/>
+        </w:rPr>
         <w:drawing>
-          <wp:inline wp14:editId="7D8D2FB2" wp14:anchorId="1342B196">
+          <wp:inline distT="0" distB="0" distL="0" distR="0" wp14:anchorId="1342B196" wp14:editId="7D8D2FB2">
             <wp:extent cx="4572000" cy="2543175"/>
             <wp:effectExtent l="0" t="0" r="0" b="0"/>
-            <wp:docPr id="1309485972" name="" title=""/>
+            <wp:docPr id="1309485972" name="Imagen 1309485972"/>
             <wp:cNvGraphicFramePr>
-              <a:graphicFrameLocks noChangeAspect="1"/>
+              <a:graphicFrameLocks xmlns:a="http://schemas.openxmlformats.org/drawingml/2006/main" noChangeAspect="1"/>
             </wp:cNvGraphicFramePr>
-            <a:graphic>
+            <a:graphic xmlns:a="http://schemas.openxmlformats.org/drawingml/2006/main">
               <a:graphicData uri="http://schemas.openxmlformats.org/drawingml/2006/picture">
-                <pic:pic>
+                <pic:pic xmlns:pic="http://schemas.openxmlformats.org/drawingml/2006/picture">
                   <pic:nvPicPr>
                     <pic:cNvPr id="0" name=""/>
                     <pic:cNvPicPr/>
                   </pic:nvPicPr>
                   <pic:blipFill>
-                    <a:blip r:embed="R399835a0329940b3">
+                    <a:blip r:embed="rId9">
                       <a:extLst>
-                        <a:ext xmlns:a="http://schemas.openxmlformats.org/drawingml/2006/main" uri="{28A0092B-C50C-407E-A947-70E740481C1C}">
-                          <a14:useLocalDpi val="0"/>
+                        <a:ext uri="{28A0092B-C50C-407E-A947-70E740481C1C}">
+                          <a14:useLocalDpi xmlns:a14="http://schemas.microsoft.com/office/drawing/2010/main" val="0"/>
                         </a:ext>
                       </a:extLst>
                     </a:blip>
@@ -315,30 +327,33 @@
     </w:p>
     <w:p>
       <w:pPr>
-        <w:pStyle w:val="Normal"/>
-        <w:jc w:val="center"/>
-      </w:pPr>
-      <w:r>
+        <w:jc w:val="center"/>
+      </w:pPr>
+      <w:r>
+        <w:rPr>
+          <w:noProof/>
+        </w:rPr>
+        <w:lastRenderedPageBreak/>
         <w:drawing>
-          <wp:inline wp14:editId="5A7EBC6D" wp14:anchorId="600612E9">
+          <wp:inline distT="0" distB="0" distL="0" distR="0" wp14:anchorId="600612E9" wp14:editId="5A7EBC6D">
             <wp:extent cx="4572000" cy="2200275"/>
             <wp:effectExtent l="0" t="0" r="0" b="0"/>
-            <wp:docPr id="1573712351" name="" title=""/>
+            <wp:docPr id="1573712351" name="Imagen 1573712351"/>
             <wp:cNvGraphicFramePr>
-              <a:graphicFrameLocks noChangeAspect="1"/>
+              <a:graphicFrameLocks xmlns:a="http://schemas.openxmlformats.org/drawingml/2006/main" noChangeAspect="1"/>
             </wp:cNvGraphicFramePr>
-            <a:graphic>
+            <a:graphic xmlns:a="http://schemas.openxmlformats.org/drawingml/2006/main">
               <a:graphicData uri="http://schemas.openxmlformats.org/drawingml/2006/picture">
-                <pic:pic>
+                <pic:pic xmlns:pic="http://schemas.openxmlformats.org/drawingml/2006/picture">
                   <pic:nvPicPr>
                     <pic:cNvPr id="0" name=""/>
                     <pic:cNvPicPr/>
                   </pic:nvPicPr>
                   <pic:blipFill>
-                    <a:blip r:embed="Re45de8cd28454638">
+                    <a:blip r:embed="rId10">
                       <a:extLst>
-                        <a:ext xmlns:a="http://schemas.openxmlformats.org/drawingml/2006/main" uri="{28A0092B-C50C-407E-A947-70E740481C1C}">
-                          <a14:useLocalDpi val="0"/>
+                        <a:ext uri="{28A0092B-C50C-407E-A947-70E740481C1C}">
+                          <a14:useLocalDpi xmlns:a14="http://schemas.microsoft.com/office/drawing/2010/main" val="0"/>
                         </a:ext>
                       </a:extLst>
                     </a:blip>
@@ -364,29 +379,31 @@
     </w:p>
     <w:p>
       <w:pPr>
-        <w:pStyle w:val="Normal"/>
-        <w:jc w:val="center"/>
-      </w:pPr>
-      <w:r>
+        <w:jc w:val="center"/>
+      </w:pPr>
+      <w:r>
+        <w:rPr>
+          <w:noProof/>
+        </w:rPr>
         <w:drawing>
-          <wp:inline wp14:editId="335EDC72" wp14:anchorId="7C1DD180">
+          <wp:inline distT="0" distB="0" distL="0" distR="0" wp14:anchorId="7C1DD180" wp14:editId="335EDC72">
             <wp:extent cx="4572000" cy="2247900"/>
             <wp:effectExtent l="0" t="0" r="0" b="0"/>
-            <wp:docPr id="634867280" name="" title=""/>
+            <wp:docPr id="634867280" name="Imagen 634867280"/>
             <wp:cNvGraphicFramePr>
-              <a:graphicFrameLocks noChangeAspect="1"/>
+              <a:graphicFrameLocks xmlns:a="http://schemas.openxmlformats.org/drawingml/2006/main" noChangeAspect="1"/>
             </wp:cNvGraphicFramePr>
-            <a:graphic>
+            <a:graphic xmlns:a="http://schemas.openxmlformats.org/drawingml/2006/main">
               <a:graphicData uri="http://schemas.openxmlformats.org/drawingml/2006/picture">
-                <pic:pic>
+                <pic:pic xmlns:pic="http://schemas.openxmlformats.org/drawingml/2006/picture">
                   <pic:nvPicPr>
                     <pic:cNvPr id="0" name=""/>
                     <pic:cNvPicPr/>
                   </pic:nvPicPr>
                   <pic:blipFill>
-                    <a:blip r:embed="R2b57c349d1e14f2b">
-                      <a:extLst xmlns:a="http://schemas.openxmlformats.org/drawingml/2006/main">
-                        <a:ext xmlns:a="http://schemas.openxmlformats.org/drawingml/2006/main" uri="{28A0092B-C50C-407E-A947-70E740481C1C}">
+                    <a:blip r:embed="rId11">
+                      <a:extLst>
+                        <a:ext uri="{28A0092B-C50C-407E-A947-70E740481C1C}">
                           <a14:useLocalDpi xmlns:a14="http://schemas.microsoft.com/office/drawing/2010/main" val="0"/>
                         </a:ext>
                       </a:extLst>
@@ -396,7 +413,7 @@
                     </a:stretch>
                   </pic:blipFill>
                   <pic:spPr>
-                    <a:xfrm rot="0" flipH="0" flipV="0">
+                    <a:xfrm>
                       <a:off x="0" y="0"/>
                       <a:ext cx="4572000" cy="2247900"/>
                     </a:xfrm>
@@ -413,46 +430,45 @@
     </w:p>
     <w:p>
       <w:pPr>
-        <w:pStyle w:val="Normal"/>
-        <w:jc w:val="center"/>
-      </w:pPr>
-    </w:p>
-    <w:p>
-      <w:pPr>
-        <w:pStyle w:val="Normal"/>
-        <w:jc w:val="center"/>
-      </w:pPr>
-      <w:r>
-        <w:rPr/>
+        <w:jc w:val="center"/>
+      </w:pPr>
+    </w:p>
+    <w:p>
+      <w:pPr>
+        <w:jc w:val="center"/>
+      </w:pPr>
+      <w:r>
         <w:t xml:space="preserve">FUNCIONAMIENTO DEL NOMBRE DE LA PROVINCIA </w:t>
       </w:r>
     </w:p>
     <w:p>
       <w:pPr>
-        <w:pStyle w:val="Normal"/>
-        <w:jc w:val="center"/>
-      </w:pPr>
-      <w:r>
+        <w:jc w:val="center"/>
+      </w:pPr>
+      <w:r>
+        <w:rPr>
+          <w:noProof/>
+        </w:rPr>
         <w:drawing>
-          <wp:inline wp14:editId="45A54CF6" wp14:anchorId="212A7575">
+          <wp:inline distT="0" distB="0" distL="0" distR="0" wp14:anchorId="212A7575" wp14:editId="45A54CF6">
             <wp:extent cx="4572000" cy="2305050"/>
             <wp:effectExtent l="0" t="0" r="0" b="0"/>
-            <wp:docPr id="1637277332" name="" title=""/>
+            <wp:docPr id="1637277332" name="Imagen 1637277332"/>
             <wp:cNvGraphicFramePr>
-              <a:graphicFrameLocks noChangeAspect="1"/>
+              <a:graphicFrameLocks xmlns:a="http://schemas.openxmlformats.org/drawingml/2006/main" noChangeAspect="1"/>
             </wp:cNvGraphicFramePr>
-            <a:graphic>
+            <a:graphic xmlns:a="http://schemas.openxmlformats.org/drawingml/2006/main">
               <a:graphicData uri="http://schemas.openxmlformats.org/drawingml/2006/picture">
-                <pic:pic>
+                <pic:pic xmlns:pic="http://schemas.openxmlformats.org/drawingml/2006/picture">
                   <pic:nvPicPr>
                     <pic:cNvPr id="0" name=""/>
                     <pic:cNvPicPr/>
                   </pic:nvPicPr>
                   <pic:blipFill>
-                    <a:blip r:embed="R24a68dbb88fd4d95">
+                    <a:blip r:embed="rId12">
                       <a:extLst>
-                        <a:ext xmlns:a="http://schemas.openxmlformats.org/drawingml/2006/main" uri="{28A0092B-C50C-407E-A947-70E740481C1C}">
-                          <a14:useLocalDpi val="0"/>
+                        <a:ext uri="{28A0092B-C50C-407E-A947-70E740481C1C}">
+                          <a14:useLocalDpi xmlns:a14="http://schemas.microsoft.com/office/drawing/2010/main" val="0"/>
                         </a:ext>
                       </a:extLst>
                     </a:blip>
@@ -478,30 +494,33 @@
     </w:p>
     <w:p>
       <w:pPr>
-        <w:pStyle w:val="Normal"/>
-        <w:jc w:val="center"/>
-      </w:pPr>
-      <w:r>
+        <w:jc w:val="center"/>
+      </w:pPr>
+      <w:r>
+        <w:rPr>
+          <w:noProof/>
+        </w:rPr>
+        <w:lastRenderedPageBreak/>
         <w:drawing>
-          <wp:inline wp14:editId="58AFC4AE" wp14:anchorId="6201B922">
+          <wp:inline distT="0" distB="0" distL="0" distR="0" wp14:anchorId="6201B922" wp14:editId="58AFC4AE">
             <wp:extent cx="4572000" cy="2800350"/>
             <wp:effectExtent l="0" t="0" r="0" b="0"/>
-            <wp:docPr id="2139212567" name="" title=""/>
+            <wp:docPr id="2139212567" name="Imagen 2139212567"/>
             <wp:cNvGraphicFramePr>
-              <a:graphicFrameLocks noChangeAspect="1"/>
+              <a:graphicFrameLocks xmlns:a="http://schemas.openxmlformats.org/drawingml/2006/main" noChangeAspect="1"/>
             </wp:cNvGraphicFramePr>
-            <a:graphic>
+            <a:graphic xmlns:a="http://schemas.openxmlformats.org/drawingml/2006/main">
               <a:graphicData uri="http://schemas.openxmlformats.org/drawingml/2006/picture">
-                <pic:pic>
+                <pic:pic xmlns:pic="http://schemas.openxmlformats.org/drawingml/2006/picture">
                   <pic:nvPicPr>
                     <pic:cNvPr id="0" name=""/>
                     <pic:cNvPicPr/>
                   </pic:nvPicPr>
                   <pic:blipFill>
-                    <a:blip r:embed="R5ec5857364884791">
+                    <a:blip r:embed="rId13">
                       <a:extLst>
-                        <a:ext xmlns:a="http://schemas.openxmlformats.org/drawingml/2006/main" uri="{28A0092B-C50C-407E-A947-70E740481C1C}">
-                          <a14:useLocalDpi val="0"/>
+                        <a:ext uri="{28A0092B-C50C-407E-A947-70E740481C1C}">
+                          <a14:useLocalDpi xmlns:a14="http://schemas.microsoft.com/office/drawing/2010/main" val="0"/>
                         </a:ext>
                       </a:extLst>
                     </a:blip>
@@ -527,30 +546,32 @@
     </w:p>
     <w:p>
       <w:pPr>
-        <w:pStyle w:val="Normal"/>
-        <w:jc w:val="center"/>
-      </w:pPr>
-      <w:r>
+        <w:jc w:val="center"/>
+      </w:pPr>
+      <w:r>
+        <w:rPr>
+          <w:noProof/>
+        </w:rPr>
         <w:drawing>
-          <wp:inline wp14:editId="4CEDA35D" wp14:anchorId="7011D84D">
+          <wp:inline distT="0" distB="0" distL="0" distR="0" wp14:anchorId="7011D84D" wp14:editId="4CEDA35D">
             <wp:extent cx="4572000" cy="2619375"/>
             <wp:effectExtent l="0" t="0" r="0" b="0"/>
-            <wp:docPr id="1522624058" name="" title=""/>
+            <wp:docPr id="1522624058" name="Imagen 1522624058"/>
             <wp:cNvGraphicFramePr>
-              <a:graphicFrameLocks noChangeAspect="1"/>
+              <a:graphicFrameLocks xmlns:a="http://schemas.openxmlformats.org/drawingml/2006/main" noChangeAspect="1"/>
             </wp:cNvGraphicFramePr>
-            <a:graphic>
+            <a:graphic xmlns:a="http://schemas.openxmlformats.org/drawingml/2006/main">
               <a:graphicData uri="http://schemas.openxmlformats.org/drawingml/2006/picture">
-                <pic:pic>
+                <pic:pic xmlns:pic="http://schemas.openxmlformats.org/drawingml/2006/picture">
                   <pic:nvPicPr>
                     <pic:cNvPr id="0" name=""/>
                     <pic:cNvPicPr/>
                   </pic:nvPicPr>
                   <pic:blipFill>
-                    <a:blip r:embed="R8846eced81294e8b">
+                    <a:blip r:embed="rId14">
                       <a:extLst>
-                        <a:ext xmlns:a="http://schemas.openxmlformats.org/drawingml/2006/main" uri="{28A0092B-C50C-407E-A947-70E740481C1C}">
-                          <a14:useLocalDpi val="0"/>
+                        <a:ext uri="{28A0092B-C50C-407E-A947-70E740481C1C}">
+                          <a14:useLocalDpi xmlns:a14="http://schemas.microsoft.com/office/drawing/2010/main" val="0"/>
                         </a:ext>
                       </a:extLst>
                     </a:blip>
@@ -574,8 +595,294 @@
         </w:drawing>
       </w:r>
     </w:p>
+    <w:p>
+      <w:pPr>
+        <w:jc w:val="center"/>
+      </w:pPr>
+    </w:p>
+    <w:p>
+      <w:pPr>
+        <w:jc w:val="center"/>
+      </w:pPr>
+    </w:p>
+    <w:p>
+      <w:pPr>
+        <w:jc w:val="center"/>
+      </w:pPr>
+    </w:p>
+    <w:p>
+      <w:pPr>
+        <w:jc w:val="center"/>
+      </w:pPr>
+    </w:p>
+    <w:p>
+      <w:pPr>
+        <w:jc w:val="center"/>
+      </w:pPr>
+    </w:p>
+    <w:p>
+      <w:pPr>
+        <w:jc w:val="center"/>
+      </w:pPr>
+    </w:p>
+    <w:p>
+      <w:pPr>
+        <w:jc w:val="center"/>
+      </w:pPr>
+    </w:p>
+    <w:p>
+      <w:pPr>
+        <w:jc w:val="center"/>
+      </w:pPr>
+    </w:p>
+    <w:p>
+      <w:pPr>
+        <w:jc w:val="center"/>
+      </w:pPr>
+    </w:p>
+    <w:p>
+      <w:pPr>
+        <w:jc w:val="center"/>
+      </w:pPr>
+    </w:p>
+    <w:p>
+      <w:pPr>
+        <w:jc w:val="center"/>
+      </w:pPr>
+    </w:p>
+    <w:p>
+      <w:pPr>
+        <w:jc w:val="center"/>
+      </w:pPr>
+      <w:r>
+        <w:lastRenderedPageBreak/>
+        <w:t>FUNCIONAMIENTO DEL TIPO DE VEHICULO</w:t>
+      </w:r>
+    </w:p>
+    <w:p>
+      <w:pPr>
+        <w:jc w:val="center"/>
+      </w:pPr>
+      <w:r>
+        <w:rPr>
+          <w:noProof/>
+        </w:rPr>
+        <w:drawing>
+          <wp:inline distT="0" distB="0" distL="0" distR="0" wp14:anchorId="725DBEB1" wp14:editId="66996CBF">
+            <wp:extent cx="5731510" cy="3441700"/>
+            <wp:effectExtent l="0" t="0" r="2540" b="6350"/>
+            <wp:docPr id="1060533566" name="Imagen 1"/>
+            <wp:cNvGraphicFramePr>
+              <a:graphicFrameLocks xmlns:a="http://schemas.openxmlformats.org/drawingml/2006/main" noChangeAspect="1"/>
+            </wp:cNvGraphicFramePr>
+            <a:graphic xmlns:a="http://schemas.openxmlformats.org/drawingml/2006/main">
+              <a:graphicData uri="http://schemas.openxmlformats.org/drawingml/2006/picture">
+                <pic:pic xmlns:pic="http://schemas.openxmlformats.org/drawingml/2006/picture">
+                  <pic:nvPicPr>
+                    <pic:cNvPr id="1060533566" name=""/>
+                    <pic:cNvPicPr/>
+                  </pic:nvPicPr>
+                  <pic:blipFill>
+                    <a:blip r:embed="rId15"/>
+                    <a:stretch>
+                      <a:fillRect/>
+                    </a:stretch>
+                  </pic:blipFill>
+                  <pic:spPr>
+                    <a:xfrm>
+                      <a:off x="0" y="0"/>
+                      <a:ext cx="5731510" cy="3441700"/>
+                    </a:xfrm>
+                    <a:prstGeom prst="rect">
+                      <a:avLst/>
+                    </a:prstGeom>
+                  </pic:spPr>
+                </pic:pic>
+              </a:graphicData>
+            </a:graphic>
+          </wp:inline>
+        </w:drawing>
+      </w:r>
+    </w:p>
+    <w:p>
+      <w:pPr>
+        <w:jc w:val="center"/>
+      </w:pPr>
+      <w:r>
+        <w:rPr>
+          <w:noProof/>
+        </w:rPr>
+        <w:drawing>
+          <wp:inline distT="0" distB="0" distL="0" distR="0" wp14:anchorId="7471E646" wp14:editId="46483D68">
+            <wp:extent cx="5731510" cy="3609340"/>
+            <wp:effectExtent l="0" t="0" r="2540" b="0"/>
+            <wp:docPr id="1579238962" name="Imagen 1"/>
+            <wp:cNvGraphicFramePr>
+              <a:graphicFrameLocks xmlns:a="http://schemas.openxmlformats.org/drawingml/2006/main" noChangeAspect="1"/>
+            </wp:cNvGraphicFramePr>
+            <a:graphic xmlns:a="http://schemas.openxmlformats.org/drawingml/2006/main">
+              <a:graphicData uri="http://schemas.openxmlformats.org/drawingml/2006/picture">
+                <pic:pic xmlns:pic="http://schemas.openxmlformats.org/drawingml/2006/picture">
+                  <pic:nvPicPr>
+                    <pic:cNvPr id="1579238962" name=""/>
+                    <pic:cNvPicPr/>
+                  </pic:nvPicPr>
+                  <pic:blipFill>
+                    <a:blip r:embed="rId16"/>
+                    <a:stretch>
+                      <a:fillRect/>
+                    </a:stretch>
+                  </pic:blipFill>
+                  <pic:spPr>
+                    <a:xfrm>
+                      <a:off x="0" y="0"/>
+                      <a:ext cx="5731510" cy="3609340"/>
+                    </a:xfrm>
+                    <a:prstGeom prst="rect">
+                      <a:avLst/>
+                    </a:prstGeom>
+                  </pic:spPr>
+                </pic:pic>
+              </a:graphicData>
+            </a:graphic>
+          </wp:inline>
+        </w:drawing>
+      </w:r>
+    </w:p>
+    <w:p>
+      <w:pPr>
+        <w:jc w:val="center"/>
+      </w:pPr>
+      <w:r>
+        <w:rPr>
+          <w:noProof/>
+        </w:rPr>
+        <w:lastRenderedPageBreak/>
+        <w:drawing>
+          <wp:inline distT="0" distB="0" distL="0" distR="0" wp14:anchorId="19F0EA79" wp14:editId="1B6DAA78">
+            <wp:extent cx="5731510" cy="3428365"/>
+            <wp:effectExtent l="0" t="0" r="2540" b="635"/>
+            <wp:docPr id="1119287952" name="Imagen 1"/>
+            <wp:cNvGraphicFramePr>
+              <a:graphicFrameLocks xmlns:a="http://schemas.openxmlformats.org/drawingml/2006/main" noChangeAspect="1"/>
+            </wp:cNvGraphicFramePr>
+            <a:graphic xmlns:a="http://schemas.openxmlformats.org/drawingml/2006/main">
+              <a:graphicData uri="http://schemas.openxmlformats.org/drawingml/2006/picture">
+                <pic:pic xmlns:pic="http://schemas.openxmlformats.org/drawingml/2006/picture">
+                  <pic:nvPicPr>
+                    <pic:cNvPr id="1119287952" name=""/>
+                    <pic:cNvPicPr/>
+                  </pic:nvPicPr>
+                  <pic:blipFill>
+                    <a:blip r:embed="rId17"/>
+                    <a:stretch>
+                      <a:fillRect/>
+                    </a:stretch>
+                  </pic:blipFill>
+                  <pic:spPr>
+                    <a:xfrm>
+                      <a:off x="0" y="0"/>
+                      <a:ext cx="5731510" cy="3428365"/>
+                    </a:xfrm>
+                    <a:prstGeom prst="rect">
+                      <a:avLst/>
+                    </a:prstGeom>
+                  </pic:spPr>
+                </pic:pic>
+              </a:graphicData>
+            </a:graphic>
+          </wp:inline>
+        </w:drawing>
+      </w:r>
+      <w:r>
+        <w:rPr>
+          <w:noProof/>
+        </w:rPr>
+        <w:drawing>
+          <wp:inline distT="0" distB="0" distL="0" distR="0" wp14:anchorId="69967FEA" wp14:editId="4B6C81A2">
+            <wp:extent cx="5731510" cy="3457575"/>
+            <wp:effectExtent l="0" t="0" r="2540" b="9525"/>
+            <wp:docPr id="1060061388" name="Imagen 1"/>
+            <wp:cNvGraphicFramePr>
+              <a:graphicFrameLocks xmlns:a="http://schemas.openxmlformats.org/drawingml/2006/main" noChangeAspect="1"/>
+            </wp:cNvGraphicFramePr>
+            <a:graphic xmlns:a="http://schemas.openxmlformats.org/drawingml/2006/main">
+              <a:graphicData uri="http://schemas.openxmlformats.org/drawingml/2006/picture">
+                <pic:pic xmlns:pic="http://schemas.openxmlformats.org/drawingml/2006/picture">
+                  <pic:nvPicPr>
+                    <pic:cNvPr id="1060061388" name=""/>
+                    <pic:cNvPicPr/>
+                  </pic:nvPicPr>
+                  <pic:blipFill>
+                    <a:blip r:embed="rId18"/>
+                    <a:stretch>
+                      <a:fillRect/>
+                    </a:stretch>
+                  </pic:blipFill>
+                  <pic:spPr>
+                    <a:xfrm>
+                      <a:off x="0" y="0"/>
+                      <a:ext cx="5731510" cy="3457575"/>
+                    </a:xfrm>
+                    <a:prstGeom prst="rect">
+                      <a:avLst/>
+                    </a:prstGeom>
+                  </pic:spPr>
+                </pic:pic>
+              </a:graphicData>
+            </a:graphic>
+          </wp:inline>
+        </w:drawing>
+      </w:r>
+    </w:p>
+    <w:p>
+      <w:pPr>
+        <w:jc w:val="center"/>
+      </w:pPr>
+      <w:r>
+        <w:rPr>
+          <w:noProof/>
+        </w:rPr>
+        <w:lastRenderedPageBreak/>
+        <w:drawing>
+          <wp:inline distT="0" distB="0" distL="0" distR="0" wp14:anchorId="2328E2CB" wp14:editId="41B97EF3">
+            <wp:extent cx="5731510" cy="3554730"/>
+            <wp:effectExtent l="0" t="0" r="2540" b="7620"/>
+            <wp:docPr id="821624180" name="Imagen 1"/>
+            <wp:cNvGraphicFramePr>
+              <a:graphicFrameLocks xmlns:a="http://schemas.openxmlformats.org/drawingml/2006/main" noChangeAspect="1"/>
+            </wp:cNvGraphicFramePr>
+            <a:graphic xmlns:a="http://schemas.openxmlformats.org/drawingml/2006/main">
+              <a:graphicData uri="http://schemas.openxmlformats.org/drawingml/2006/picture">
+                <pic:pic xmlns:pic="http://schemas.openxmlformats.org/drawingml/2006/picture">
+                  <pic:nvPicPr>
+                    <pic:cNvPr id="821624180" name=""/>
+                    <pic:cNvPicPr/>
+                  </pic:nvPicPr>
+                  <pic:blipFill>
+                    <a:blip r:embed="rId19"/>
+                    <a:stretch>
+                      <a:fillRect/>
+                    </a:stretch>
+                  </pic:blipFill>
+                  <pic:spPr>
+                    <a:xfrm>
+                      <a:off x="0" y="0"/>
+                      <a:ext cx="5731510" cy="3554730"/>
+                    </a:xfrm>
+                    <a:prstGeom prst="rect">
+                      <a:avLst/>
+                    </a:prstGeom>
+                  </pic:spPr>
+                </pic:pic>
+              </a:graphicData>
+            </a:graphic>
+          </wp:inline>
+        </w:drawing>
+      </w:r>
+    </w:p>
     <w:sectPr>
-      <w:pgSz w:w="11906" w:h="16838" w:orient="portrait"/>
+      <w:pgSz w:w="11906" w:h="16838"/>
       <w:pgMar w:top="1440" w:right="1440" w:bottom="1440" w:left="1440" w:header="720" w:footer="720" w:gutter="0"/>
       <w:cols w:space="720"/>
       <w:docGrid w:linePitch="360"/>
@@ -585,11 +892,11 @@
 </file>
 
 <file path=word/styles.xml><?xml version="1.0" encoding="utf-8"?>
-<w:styles xmlns:wp14="http://schemas.microsoft.com/office/word/2010/wordprocessingDrawing" xmlns:mc="http://schemas.openxmlformats.org/markup-compatibility/2006" xmlns:r="http://schemas.openxmlformats.org/officeDocument/2006/relationships" xmlns:w="http://schemas.openxmlformats.org/wordprocessingml/2006/main" xmlns:w14="http://schemas.microsoft.com/office/word/2010/wordml" xmlns:w15="http://schemas.microsoft.com/office/word/2012/wordml" mc:Ignorable="w14 w15 wp14">
+<w:styles xmlns:mc="http://schemas.openxmlformats.org/markup-compatibility/2006" xmlns:r="http://schemas.openxmlformats.org/officeDocument/2006/relationships" xmlns:w="http://schemas.openxmlformats.org/wordprocessingml/2006/main" xmlns:w14="http://schemas.microsoft.com/office/word/2010/wordml" xmlns:w15="http://schemas.microsoft.com/office/word/2012/wordml" xmlns:w16cex="http://schemas.microsoft.com/office/word/2018/wordml/cex" xmlns:w16cid="http://schemas.microsoft.com/office/word/2016/wordml/cid" xmlns:w16="http://schemas.microsoft.com/office/word/2018/wordml" xmlns:w16sdtdh="http://schemas.microsoft.com/office/word/2020/wordml/sdtdatahash" xmlns:w16se="http://schemas.microsoft.com/office/word/2015/wordml/symex" mc:Ignorable="w14 w15 w16se w16cid w16 w16cex w16sdtdh">
   <w:docDefaults>
     <w:rPrDefault>
       <w:rPr>
-        <w:rFonts w:asciiTheme="minorHAnsi" w:hAnsiTheme="minorHAnsi" w:eastAsiaTheme="minorHAnsi" w:cstheme="minorBidi"/>
+        <w:rFonts w:asciiTheme="minorHAnsi" w:eastAsiaTheme="minorHAnsi" w:hAnsiTheme="minorHAnsi" w:cstheme="minorBidi"/>
         <w:sz w:val="22"/>
         <w:szCs w:val="22"/>
         <w:lang w:val="es-ES" w:eastAsia="en-US" w:bidi="ar-SA"/>
@@ -601,17 +908,17 @@
       </w:pPr>
     </w:pPrDefault>
   </w:docDefaults>
-  <w:latentStyles w:defLockedState="0" w:defUIPriority="99" w:defSemiHidden="0" w:defUnhideWhenUsed="0" w:defQFormat="0" w:count="371">
+  <w:latentStyles w:defLockedState="0" w:defUIPriority="99" w:defSemiHidden="0" w:defUnhideWhenUsed="0" w:defQFormat="0" w:count="376">
     <w:lsdException w:name="Normal" w:uiPriority="0" w:qFormat="1"/>
     <w:lsdException w:name="heading 1" w:uiPriority="9" w:qFormat="1"/>
-    <w:lsdException w:name="heading 2" w:uiPriority="9" w:semiHidden="1" w:unhideWhenUsed="1" w:qFormat="1"/>
-    <w:lsdException w:name="heading 3" w:uiPriority="9" w:semiHidden="1" w:unhideWhenUsed="1" w:qFormat="1"/>
-    <w:lsdException w:name="heading 4" w:uiPriority="9" w:semiHidden="1" w:unhideWhenUsed="1" w:qFormat="1"/>
-    <w:lsdException w:name="heading 5" w:uiPriority="9" w:semiHidden="1" w:unhideWhenUsed="1" w:qFormat="1"/>
-    <w:lsdException w:name="heading 6" w:uiPriority="9" w:semiHidden="1" w:unhideWhenUsed="1" w:qFormat="1"/>
-    <w:lsdException w:name="heading 7" w:uiPriority="9" w:semiHidden="1" w:unhideWhenUsed="1" w:qFormat="1"/>
-    <w:lsdException w:name="heading 8" w:uiPriority="9" w:semiHidden="1" w:unhideWhenUsed="1" w:qFormat="1"/>
-    <w:lsdException w:name="heading 9" w:uiPriority="9" w:semiHidden="1" w:unhideWhenUsed="1" w:qFormat="1"/>
+    <w:lsdException w:name="heading 2" w:semiHidden="1" w:uiPriority="9" w:unhideWhenUsed="1" w:qFormat="1"/>
+    <w:lsdException w:name="heading 3" w:semiHidden="1" w:uiPriority="9" w:unhideWhenUsed="1" w:qFormat="1"/>
+    <w:lsdException w:name="heading 4" w:semiHidden="1" w:uiPriority="9" w:unhideWhenUsed="1" w:qFormat="1"/>
+    <w:lsdException w:name="heading 5" w:semiHidden="1" w:uiPriority="9" w:unhideWhenUsed="1" w:qFormat="1"/>
+    <w:lsdException w:name="heading 6" w:semiHidden="1" w:uiPriority="9" w:unhideWhenUsed="1" w:qFormat="1"/>
+    <w:lsdException w:name="heading 7" w:semiHidden="1" w:uiPriority="9" w:unhideWhenUsed="1" w:qFormat="1"/>
+    <w:lsdException w:name="heading 8" w:semiHidden="1" w:uiPriority="9" w:unhideWhenUsed="1" w:qFormat="1"/>
+    <w:lsdException w:name="heading 9" w:semiHidden="1" w:uiPriority="9" w:unhideWhenUsed="1" w:qFormat="1"/>
     <w:lsdException w:name="index 1" w:semiHidden="1" w:unhideWhenUsed="1"/>
     <w:lsdException w:name="index 2" w:semiHidden="1" w:unhideWhenUsed="1"/>
     <w:lsdException w:name="index 3" w:semiHidden="1" w:unhideWhenUsed="1"/>
@@ -621,22 +928,22 @@
     <w:lsdException w:name="index 7" w:semiHidden="1" w:unhideWhenUsed="1"/>
     <w:lsdException w:name="index 8" w:semiHidden="1" w:unhideWhenUsed="1"/>
     <w:lsdException w:name="index 9" w:semiHidden="1" w:unhideWhenUsed="1"/>
-    <w:lsdException w:name="toc 1" w:uiPriority="39" w:semiHidden="1" w:unhideWhenUsed="1"/>
-    <w:lsdException w:name="toc 2" w:uiPriority="39" w:semiHidden="1" w:unhideWhenUsed="1"/>
-    <w:lsdException w:name="toc 3" w:uiPriority="39" w:semiHidden="1" w:unhideWhenUsed="1"/>
-    <w:lsdException w:name="toc 4" w:uiPriority="39" w:semiHidden="1" w:unhideWhenUsed="1"/>
-    <w:lsdException w:name="toc 5" w:uiPriority="39" w:semiHidden="1" w:unhideWhenUsed="1"/>
-    <w:lsdException w:name="toc 6" w:uiPriority="39" w:semiHidden="1" w:unhideWhenUsed="1"/>
-    <w:lsdException w:name="toc 7" w:uiPriority="39" w:semiHidden="1" w:unhideWhenUsed="1"/>
-    <w:lsdException w:name="toc 8" w:uiPriority="39" w:semiHidden="1" w:unhideWhenUsed="1"/>
-    <w:lsdException w:name="toc 9" w:uiPriority="39" w:semiHidden="1" w:unhideWhenUsed="1"/>
+    <w:lsdException w:name="toc 1" w:semiHidden="1" w:uiPriority="39" w:unhideWhenUsed="1"/>
+    <w:lsdException w:name="toc 2" w:semiHidden="1" w:uiPriority="39" w:unhideWhenUsed="1"/>
+    <w:lsdException w:name="toc 3" w:semiHidden="1" w:uiPriority="39" w:unhideWhenUsed="1"/>
+    <w:lsdException w:name="toc 4" w:semiHidden="1" w:uiPriority="39" w:unhideWhenUsed="1"/>
+    <w:lsdException w:name="toc 5" w:semiHidden="1" w:uiPriority="39" w:unhideWhenUsed="1"/>
+    <w:lsdException w:name="toc 6" w:semiHidden="1" w:uiPriority="39" w:unhideWhenUsed="1"/>
+    <w:lsdException w:name="toc 7" w:semiHidden="1" w:uiPriority="39" w:unhideWhenUsed="1"/>
+    <w:lsdException w:name="toc 8" w:semiHidden="1" w:uiPriority="39" w:unhideWhenUsed="1"/>
+    <w:lsdException w:name="toc 9" w:semiHidden="1" w:uiPriority="39" w:unhideWhenUsed="1"/>
     <w:lsdException w:name="Normal Indent" w:semiHidden="1" w:unhideWhenUsed="1"/>
     <w:lsdException w:name="footnote text" w:semiHidden="1" w:unhideWhenUsed="1"/>
     <w:lsdException w:name="annotation text" w:semiHidden="1" w:unhideWhenUsed="1"/>
     <w:lsdException w:name="header" w:semiHidden="1" w:unhideWhenUsed="1"/>
     <w:lsdException w:name="footer" w:semiHidden="1" w:unhideWhenUsed="1"/>
     <w:lsdException w:name="index heading" w:semiHidden="1" w:unhideWhenUsed="1"/>
-    <w:lsdException w:name="caption" w:uiPriority="35" w:semiHidden="1" w:unhideWhenUsed="1" w:qFormat="1"/>
+    <w:lsdException w:name="caption" w:semiHidden="1" w:uiPriority="35" w:unhideWhenUsed="1" w:qFormat="1"/>
     <w:lsdException w:name="table of figures" w:semiHidden="1" w:unhideWhenUsed="1"/>
     <w:lsdException w:name="envelope address" w:semiHidden="1" w:unhideWhenUsed="1"/>
     <w:lsdException w:name="envelope return" w:semiHidden="1" w:unhideWhenUsed="1"/>
@@ -667,7 +974,7 @@
     <w:lsdException w:name="Title" w:uiPriority="10" w:qFormat="1"/>
     <w:lsdException w:name="Closing" w:semiHidden="1" w:unhideWhenUsed="1"/>
     <w:lsdException w:name="Signature" w:semiHidden="1" w:unhideWhenUsed="1"/>
-    <w:lsdException w:name="Default Paragraph Font" w:uiPriority="1" w:semiHidden="1" w:unhideWhenUsed="1"/>
+    <w:lsdException w:name="Default Paragraph Font" w:semiHidden="1" w:uiPriority="1" w:unhideWhenUsed="1"/>
     <w:lsdException w:name="Body Text" w:semiHidden="1" w:unhideWhenUsed="1"/>
     <w:lsdException w:name="Body Text Indent" w:semiHidden="1" w:unhideWhenUsed="1"/>
     <w:lsdException w:name="List Continue" w:semiHidden="1" w:unhideWhenUsed="1"/>
@@ -867,8 +1174,8 @@
     <w:lsdException w:name="Subtle Reference" w:uiPriority="31" w:qFormat="1"/>
     <w:lsdException w:name="Intense Reference" w:uiPriority="32" w:qFormat="1"/>
     <w:lsdException w:name="Book Title" w:uiPriority="33" w:qFormat="1"/>
-    <w:lsdException w:name="Bibliography" w:uiPriority="37" w:semiHidden="1" w:unhideWhenUsed="1"/>
-    <w:lsdException w:name="TOC Heading" w:uiPriority="39" w:semiHidden="1" w:unhideWhenUsed="1" w:qFormat="1"/>
+    <w:lsdException w:name="Bibliography" w:semiHidden="1" w:uiPriority="37" w:unhideWhenUsed="1"/>
+    <w:lsdException w:name="TOC Heading" w:semiHidden="1" w:uiPriority="39" w:unhideWhenUsed="1" w:qFormat="1"/>
     <w:lsdException w:name="Plain Table 1" w:uiPriority="41"/>
     <w:lsdException w:name="Plain Table 2" w:uiPriority="42"/>
     <w:lsdException w:name="Plain Table 3" w:uiPriority="43"/>
@@ -973,18 +1280,23 @@
     <w:lsdException w:name="List Table 5 Dark Accent 6" w:uiPriority="50"/>
     <w:lsdException w:name="List Table 6 Colorful Accent 6" w:uiPriority="51"/>
     <w:lsdException w:name="List Table 7 Colorful Accent 6" w:uiPriority="52"/>
+    <w:lsdException w:name="Mention" w:semiHidden="1" w:unhideWhenUsed="1"/>
+    <w:lsdException w:name="Smart Hyperlink" w:semiHidden="1" w:unhideWhenUsed="1"/>
+    <w:lsdException w:name="Hashtag" w:semiHidden="1" w:unhideWhenUsed="1"/>
+    <w:lsdException w:name="Unresolved Mention" w:semiHidden="1" w:unhideWhenUsed="1"/>
+    <w:lsdException w:name="Smart Link" w:semiHidden="1" w:unhideWhenUsed="1"/>
   </w:latentStyles>
-  <w:style w:type="paragraph" w:styleId="Normal" w:default="1">
+  <w:style w:type="paragraph" w:default="1" w:styleId="Normal">
     <w:name w:val="Normal"/>
     <w:qFormat/>
   </w:style>
-  <w:style w:type="character" w:styleId="DefaultParagraphFont" w:default="1">
+  <w:style w:type="character" w:default="1" w:styleId="Fuentedeprrafopredeter">
     <w:name w:val="Default Paragraph Font"/>
     <w:uiPriority w:val="1"/>
     <w:semiHidden/>
     <w:unhideWhenUsed/>
   </w:style>
-  <w:style w:type="table" w:styleId="TableNormal" w:default="1">
+  <w:style w:type="table" w:default="1" w:styleId="Tablanormal">
     <w:name w:val="Normal Table"/>
     <w:uiPriority w:val="99"/>
     <w:semiHidden/>
@@ -999,7 +1311,7 @@
       </w:tblCellMar>
     </w:tblPr>
   </w:style>
-  <w:style w:type="numbering" w:styleId="NoList" w:default="1">
+  <w:style w:type="numbering" w:default="1" w:styleId="Sinlista">
     <w:name w:val="No List"/>
     <w:uiPriority w:val="99"/>
     <w:semiHidden/>

</xml_diff>

<commit_message>
Funcionamiento de pico y placa
</commit_message>
<xml_diff>
--- a/placas/Informacion de la placa de un auto.docx
+++ b/placas/Informacion de la placa de un auto.docx
@@ -838,6 +838,9 @@
     <w:p>
       <w:pPr>
         <w:jc w:val="center"/>
+        <w:rPr>
+          <w:noProof/>
+        </w:rPr>
       </w:pPr>
       <w:r>
         <w:rPr>
@@ -869,6 +872,211 @@
                     <a:xfrm>
                       <a:off x="0" y="0"/>
                       <a:ext cx="5731510" cy="3554730"/>
+                    </a:xfrm>
+                    <a:prstGeom prst="rect">
+                      <a:avLst/>
+                    </a:prstGeom>
+                  </pic:spPr>
+                </pic:pic>
+              </a:graphicData>
+            </a:graphic>
+          </wp:inline>
+        </w:drawing>
+      </w:r>
+    </w:p>
+    <w:p>
+      <w:pPr>
+        <w:jc w:val="center"/>
+      </w:pPr>
+      <w:r>
+        <w:t>FUNCIONAMIENTO DEL PICO Y PLATA</w:t>
+      </w:r>
+    </w:p>
+    <w:p>
+      <w:pPr>
+        <w:jc w:val="center"/>
+        <w:rPr>
+          <w:noProof/>
+        </w:rPr>
+      </w:pPr>
+      <w:r>
+        <w:rPr>
+          <w:noProof/>
+        </w:rPr>
+        <w:drawing>
+          <wp:inline distT="0" distB="0" distL="0" distR="0" wp14:anchorId="722CD94F" wp14:editId="3078CB9F">
+            <wp:extent cx="5731510" cy="2950210"/>
+            <wp:effectExtent l="0" t="0" r="2540" b="2540"/>
+            <wp:docPr id="154733818" name="Imagen 1"/>
+            <wp:cNvGraphicFramePr>
+              <a:graphicFrameLocks xmlns:a="http://schemas.openxmlformats.org/drawingml/2006/main" noChangeAspect="1"/>
+            </wp:cNvGraphicFramePr>
+            <a:graphic xmlns:a="http://schemas.openxmlformats.org/drawingml/2006/main">
+              <a:graphicData uri="http://schemas.openxmlformats.org/drawingml/2006/picture">
+                <pic:pic xmlns:pic="http://schemas.openxmlformats.org/drawingml/2006/picture">
+                  <pic:nvPicPr>
+                    <pic:cNvPr id="154733818" name=""/>
+                    <pic:cNvPicPr/>
+                  </pic:nvPicPr>
+                  <pic:blipFill>
+                    <a:blip r:embed="rId20"/>
+                    <a:stretch>
+                      <a:fillRect/>
+                    </a:stretch>
+                  </pic:blipFill>
+                  <pic:spPr>
+                    <a:xfrm>
+                      <a:off x="0" y="0"/>
+                      <a:ext cx="5731510" cy="2950210"/>
+                    </a:xfrm>
+                    <a:prstGeom prst="rect">
+                      <a:avLst/>
+                    </a:prstGeom>
+                  </pic:spPr>
+                </pic:pic>
+              </a:graphicData>
+            </a:graphic>
+          </wp:inline>
+        </w:drawing>
+      </w:r>
+    </w:p>
+    <w:p>
+      <w:pPr>
+        <w:tabs>
+          <w:tab w:val="left" w:pos="5175"/>
+        </w:tabs>
+      </w:pPr>
+      <w:r>
+        <w:lastRenderedPageBreak/>
+        <w:tab/>
+      </w:r>
+      <w:r>
+        <w:rPr>
+          <w:noProof/>
+        </w:rPr>
+        <w:drawing>
+          <wp:inline distT="0" distB="0" distL="0" distR="0" wp14:anchorId="02AA7102" wp14:editId="5E5A7BF5">
+            <wp:extent cx="5731510" cy="3342005"/>
+            <wp:effectExtent l="0" t="0" r="2540" b="0"/>
+            <wp:docPr id="840769485" name="Imagen 1"/>
+            <wp:cNvGraphicFramePr>
+              <a:graphicFrameLocks xmlns:a="http://schemas.openxmlformats.org/drawingml/2006/main" noChangeAspect="1"/>
+            </wp:cNvGraphicFramePr>
+            <a:graphic xmlns:a="http://schemas.openxmlformats.org/drawingml/2006/main">
+              <a:graphicData uri="http://schemas.openxmlformats.org/drawingml/2006/picture">
+                <pic:pic xmlns:pic="http://schemas.openxmlformats.org/drawingml/2006/picture">
+                  <pic:nvPicPr>
+                    <pic:cNvPr id="840769485" name=""/>
+                    <pic:cNvPicPr/>
+                  </pic:nvPicPr>
+                  <pic:blipFill>
+                    <a:blip r:embed="rId21"/>
+                    <a:stretch>
+                      <a:fillRect/>
+                    </a:stretch>
+                  </pic:blipFill>
+                  <pic:spPr>
+                    <a:xfrm>
+                      <a:off x="0" y="0"/>
+                      <a:ext cx="5731510" cy="3342005"/>
+                    </a:xfrm>
+                    <a:prstGeom prst="rect">
+                      <a:avLst/>
+                    </a:prstGeom>
+                  </pic:spPr>
+                </pic:pic>
+              </a:graphicData>
+            </a:graphic>
+          </wp:inline>
+        </w:drawing>
+      </w:r>
+    </w:p>
+    <w:p>
+      <w:pPr>
+        <w:tabs>
+          <w:tab w:val="left" w:pos="5175"/>
+        </w:tabs>
+      </w:pPr>
+      <w:r>
+        <w:rPr>
+          <w:noProof/>
+        </w:rPr>
+        <w:drawing>
+          <wp:inline distT="0" distB="0" distL="0" distR="0" wp14:anchorId="038F6766" wp14:editId="16C3B782">
+            <wp:extent cx="5731510" cy="3326130"/>
+            <wp:effectExtent l="0" t="0" r="2540" b="7620"/>
+            <wp:docPr id="1338852131" name="Imagen 1"/>
+            <wp:cNvGraphicFramePr>
+              <a:graphicFrameLocks xmlns:a="http://schemas.openxmlformats.org/drawingml/2006/main" noChangeAspect="1"/>
+            </wp:cNvGraphicFramePr>
+            <a:graphic xmlns:a="http://schemas.openxmlformats.org/drawingml/2006/main">
+              <a:graphicData uri="http://schemas.openxmlformats.org/drawingml/2006/picture">
+                <pic:pic xmlns:pic="http://schemas.openxmlformats.org/drawingml/2006/picture">
+                  <pic:nvPicPr>
+                    <pic:cNvPr id="1338852131" name=""/>
+                    <pic:cNvPicPr/>
+                  </pic:nvPicPr>
+                  <pic:blipFill>
+                    <a:blip r:embed="rId22"/>
+                    <a:stretch>
+                      <a:fillRect/>
+                    </a:stretch>
+                  </pic:blipFill>
+                  <pic:spPr>
+                    <a:xfrm>
+                      <a:off x="0" y="0"/>
+                      <a:ext cx="5731510" cy="3326130"/>
+                    </a:xfrm>
+                    <a:prstGeom prst="rect">
+                      <a:avLst/>
+                    </a:prstGeom>
+                  </pic:spPr>
+                </pic:pic>
+              </a:graphicData>
+            </a:graphic>
+          </wp:inline>
+        </w:drawing>
+      </w:r>
+    </w:p>
+    <w:p>
+      <w:pPr>
+        <w:tabs>
+          <w:tab w:val="left" w:pos="5175"/>
+        </w:tabs>
+        <w:rPr>
+          <w:u w:val="single"/>
+        </w:rPr>
+      </w:pPr>
+      <w:r>
+        <w:rPr>
+          <w:noProof/>
+        </w:rPr>
+        <w:lastRenderedPageBreak/>
+        <w:drawing>
+          <wp:inline distT="0" distB="0" distL="0" distR="0" wp14:anchorId="61D8D71D" wp14:editId="37F90431">
+            <wp:extent cx="5731510" cy="3077845"/>
+            <wp:effectExtent l="0" t="0" r="2540" b="8255"/>
+            <wp:docPr id="814885551" name="Imagen 1"/>
+            <wp:cNvGraphicFramePr>
+              <a:graphicFrameLocks xmlns:a="http://schemas.openxmlformats.org/drawingml/2006/main" noChangeAspect="1"/>
+            </wp:cNvGraphicFramePr>
+            <a:graphic xmlns:a="http://schemas.openxmlformats.org/drawingml/2006/main">
+              <a:graphicData uri="http://schemas.openxmlformats.org/drawingml/2006/picture">
+                <pic:pic xmlns:pic="http://schemas.openxmlformats.org/drawingml/2006/picture">
+                  <pic:nvPicPr>
+                    <pic:cNvPr id="814885551" name=""/>
+                    <pic:cNvPicPr/>
+                  </pic:nvPicPr>
+                  <pic:blipFill>
+                    <a:blip r:embed="rId23"/>
+                    <a:stretch>
+                      <a:fillRect/>
+                    </a:stretch>
+                  </pic:blipFill>
+                  <pic:spPr>
+                    <a:xfrm>
+                      <a:off x="0" y="0"/>
+                      <a:ext cx="5731510" cy="3077845"/>
                     </a:xfrm>
                     <a:prstGeom prst="rect">
                       <a:avLst/>

</xml_diff>